<commit_message>
writerfilter / ww8filter: enhancement to support new ruby position.
1. Allow ooxml / rtf import the ruby aligned on the right side
( rightVertical or jc=5 ) as css::text::RubyPosition::INTER_CHARACTER.

2. Allow rtf / ww8 export of css::text::RubyPosition::INTER_CHARACTER
as  jc=5.

Though rtf filter can save and load the new ruby position,
character format seems lost. The reset of the MSO formats have
other issues that they can't make roundtrip yet.

Change-Id: Idb77423842f43abc375a1282a52b0bc6f20049e4
Reviewed-on: https://gerrit.libreoffice.org/49177
Tested-by: Jenkins <ci@libreoffice.org>
Reviewed-by: Mark Hung <marklh9@gmail.com>
</commit_message>
<xml_diff>
--- a/sw/qa/extras/ooxmlimport/data/tdf49073.docx
+++ b/sw/qa/extras/ooxmlimport/data/tdf49073.docx
@@ -2,8 +2,6 @@
 <file path=word/document.xml><?xml version="1.0" encoding="utf-8"?>
 <w:document xmlns:wpc="http://schemas.microsoft.com/office/word/2010/wordprocessingCanvas" xmlns:mc="http://schemas.openxmlformats.org/markup-compatibility/2006" xmlns:o="urn:schemas-microsoft-com:office:office" xmlns:r="http://schemas.openxmlformats.org/officeDocument/2006/relationships" xmlns:m="http://schemas.openxmlformats.org/officeDocument/2006/math" xmlns:v="urn:schemas-microsoft-com:vml" xmlns:wp14="http://schemas.microsoft.com/office/word/2010/wordprocessingDrawing" xmlns:wp="http://schemas.openxmlformats.org/drawingml/2006/wordprocessingDrawing" xmlns:w10="urn:schemas-microsoft-com:office:word" xmlns:w="http://schemas.openxmlformats.org/wordprocessingml/2006/main" xmlns:w14="http://schemas.microsoft.com/office/word/2010/wordml" xmlns:wpg="http://schemas.microsoft.com/office/word/2010/wordprocessingGroup" xmlns:wpi="http://schemas.microsoft.com/office/word/2010/wordprocessingInk" xmlns:wne="http://schemas.microsoft.com/office/word/2006/wordml" xmlns:wps="http://schemas.microsoft.com/office/word/2010/wordprocessingShape" mc:Ignorable="w14 wp14">
   <w:body>
-    <w:bookmarkStart w:id="0" w:name="_GoBack"/>
-    <w:bookmarkEnd w:id="0"/>
     <w:p>
       <w:pPr>
         <w:rPr>
@@ -20,15 +18,15 @@
           <w:rubyPr>
             <w:rubyAlign w:val="distributeSpace"/>
             <w:hps w:val="10"/>
-            <w:hpsRaise w:val="18"/>
-            <w:hpsBaseText w:val="48"/>
-            <w:lid w:val="ja-JP"/>
-          </w:rubyPr>
-          <w:rt>
-            <w:r>
-              <w:rPr>
-                <w:rFonts w:ascii="MS Mincho" w:hAnsi="MS Mincho" w:hint="eastAsia"/>
-                <w:sz w:val="48"/>
+            <w:hpsRaise w:val="46"/>
+            <w:hpsBaseText w:val="48"/>
+            <w:lid w:val="ja-JP"/>
+          </w:rubyPr>
+          <w:rt>
+            <w:r>
+              <w:rPr>
+                <w:rFonts w:ascii="MS Mincho" w:hAnsi="MS Mincho" w:hint="eastAsia"/>
+                <w:sz w:val="10"/>
                 <w:szCs w:val="48"/>
               </w:rPr>
               <w:t>きもん</w:t>
@@ -63,15 +61,15 @@
           <w:rubyPr>
             <w:rubyAlign w:val="distributeSpace"/>
             <w:hps w:val="10"/>
-            <w:hpsRaise w:val="18"/>
-            <w:hpsBaseText w:val="48"/>
-            <w:lid w:val="ja-JP"/>
-          </w:rubyPr>
-          <w:rt>
-            <w:r>
-              <w:rPr>
-                <w:rFonts w:ascii="MS Mincho" w:hAnsi="MS Mincho" w:hint="eastAsia"/>
-                <w:sz w:val="48"/>
+            <w:hpsRaise w:val="46"/>
+            <w:hpsBaseText w:val="48"/>
+            <w:lid w:val="ja-JP"/>
+          </w:rubyPr>
+          <w:rt>
+            <w:r>
+              <w:rPr>
+                <w:rFonts w:ascii="MS Mincho" w:hAnsi="MS Mincho" w:hint="eastAsia"/>
+                <w:sz w:val="10"/>
                 <w:szCs w:val="48"/>
               </w:rPr>
               <w:t>ほうがく</w:t>
@@ -106,15 +104,15 @@
           <w:rubyPr>
             <w:rubyAlign w:val="distributeSpace"/>
             <w:hps w:val="10"/>
-            <w:hpsRaise w:val="18"/>
-            <w:hpsBaseText w:val="48"/>
-            <w:lid w:val="ja-JP"/>
-          </w:rubyPr>
-          <w:rt>
-            <w:r>
-              <w:rPr>
-                <w:rFonts w:ascii="MS Mincho" w:hAnsi="MS Mincho" w:hint="eastAsia"/>
-                <w:sz w:val="48"/>
+            <w:hpsRaise w:val="46"/>
+            <w:hpsBaseText w:val="48"/>
+            <w:lid w:val="ja-JP"/>
+          </w:rubyPr>
+          <w:rt>
+            <w:r>
+              <w:rPr>
+                <w:rFonts w:ascii="MS Mincho" w:hAnsi="MS Mincho" w:hint="eastAsia"/>
+                <w:sz w:val="10"/>
                 <w:szCs w:val="48"/>
               </w:rPr>
               <w:t>ぎょうし</w:t>
@@ -829,10 +827,47 @@
     <w:p>
       <w:pPr>
         <w:rPr>
-          <w:rFonts w:eastAsia="新細明體" w:hint="eastAsia"/>
+          <w:rFonts w:eastAsia="新細明體"/>
           <w:lang w:eastAsia="zh-TW"/>
         </w:rPr>
       </w:pPr>
+      <w:r>
+        <w:rPr>
+          <w:rFonts w:eastAsia="新細明體"/>
+          <w:lang w:eastAsia="zh-TW"/>
+        </w:rPr>
+        <w:ruby>
+          <w:rubyPr>
+            <w:rubyAlign w:val="rightVertical"/>
+            <w:hps w:val="7"/>
+            <w:hpsRaise w:val="18"/>
+            <w:hpsBaseText w:val="21"/>
+            <w:lid w:val="zh-TW"/>
+          </w:rubyPr>
+          <w:rt>
+            <w:r>
+              <w:rPr>
+                <w:rFonts w:ascii="新細明體" w:eastAsia="新細明體" w:hAnsi="新細明體" w:hint="eastAsia"/>
+                <w:w w:val="75"/>
+                <w:sz w:val="7"/>
+                <w:lang w:eastAsia="zh-TW"/>
+              </w:rPr>
+              <w:t>ㄓㄨㄥ</w:t>
+            </w:r>
+          </w:rt>
+          <w:rubyBase>
+            <w:r>
+              <w:rPr>
+                <w:rFonts w:eastAsia="新細明體" w:hint="eastAsia"/>
+                <w:lang w:eastAsia="zh-TW"/>
+              </w:rPr>
+              <w:t>中</w:t>
+            </w:r>
+          </w:rubyBase>
+        </w:ruby>
+      </w:r>
+      <w:bookmarkStart w:id="0" w:name="_GoBack"/>
+      <w:bookmarkEnd w:id="0"/>
     </w:p>
     <w:sectPr>
       <w:pgSz w:w="11906" w:h="16838"/>

</xml_diff>